<commit_message>
Instruction and self assessment
</commit_message>
<xml_diff>
--- a/Self assessment.docx
+++ b/Self assessment.docx
@@ -134,9 +134,29 @@
         <w:t>What went right?</w:t>
       </w:r>
     </w:p>
-    <w:p/>
-    <w:p/>
-    <w:p/>
+    <w:p>
+      <w:r>
+        <w:t xml:space="preserve">The difficulty of the game is about </w:t>
+      </w:r>
+      <w:proofErr w:type="gramStart"/>
+      <w:r>
+        <w:t>right</w:t>
+      </w:r>
+      <w:proofErr w:type="gramEnd"/>
+      <w:r>
+        <w:t xml:space="preserve"> to make players feel pressured and stimulated.</w:t>
+      </w:r>
+    </w:p>
+    <w:p>
+      <w:r>
+        <w:t>RNG does have a significant impact.</w:t>
+      </w:r>
+    </w:p>
+    <w:p>
+      <w:r>
+        <w:t>Music and sounds helped a lot with aesthetics.</w:t>
+      </w:r>
+    </w:p>
     <w:p/>
     <w:p>
       <w:pPr>
@@ -153,8 +173,29 @@
         <w:t>What went wrong?</w:t>
       </w:r>
     </w:p>
-    <w:p/>
-    <w:p/>
+    <w:p>
+      <w:r>
+        <w:t>Just like the original game, it does not feel completely like a “tower defense” game.</w:t>
+      </w:r>
+    </w:p>
+    <w:p>
+      <w:r>
+        <w:t>Without the co-op and trading system, the game became more like a “reaction and fast thinking” game.</w:t>
+      </w:r>
+    </w:p>
+    <w:p>
+      <w:r>
+        <w:t xml:space="preserve">The 3D perspective made the game harder to control, and </w:t>
+      </w:r>
+      <w:proofErr w:type="gramStart"/>
+      <w:r>
+        <w:t>no</w:t>
+      </w:r>
+      <w:proofErr w:type="gramEnd"/>
+      <w:r>
+        <w:t xml:space="preserve"> significant improvement on aesthetics for now.</w:t>
+      </w:r>
+    </w:p>
     <w:p/>
     <w:p>
       <w:pPr>
@@ -171,8 +212,11 @@
         <w:t>What do you wish you knew when you started?</w:t>
       </w:r>
     </w:p>
-    <w:p/>
-    <w:p/>
+    <w:p>
+      <w:r>
+        <w:t>Using GitHub to collaborate on a game is fun.</w:t>
+      </w:r>
+    </w:p>
     <w:p/>
     <w:p>
       <w:pPr>
@@ -490,9 +534,6 @@
     <w:p>
       <w:pPr>
         <w:pStyle w:val="af4"/>
-        <w:rPr>
-          <w:rFonts w:hint="eastAsia"/>
-        </w:rPr>
       </w:pPr>
     </w:p>
     <w:p>
@@ -603,10 +644,7 @@
         </w:numPr>
       </w:pPr>
       <w:r>
-        <w:t xml:space="preserve">The map (1 pt): </w:t>
-      </w:r>
-      <w:r>
-        <w:t>Mudi</w:t>
+        <w:t>The map (1 pt): Mudi</w:t>
       </w:r>
     </w:p>
     <w:p>
@@ -618,10 +656,7 @@
         </w:numPr>
       </w:pPr>
       <w:r>
-        <w:t>The castle (4 pts): Mudi</w:t>
-      </w:r>
-      <w:r>
-        <w:t xml:space="preserve">, sounds by </w:t>
+        <w:t xml:space="preserve">The castle (4 pts): Mudi, sounds by </w:t>
       </w:r>
       <w:proofErr w:type="spellStart"/>
       <w:r>
@@ -681,13 +716,7 @@
         </w:numPr>
       </w:pPr>
       <w:r>
-        <w:t xml:space="preserve">The aim line (2pts): </w:t>
-      </w:r>
-      <w:r>
-        <w:t>Mudi</w:t>
-      </w:r>
-      <w:r>
-        <w:t>.</w:t>
+        <w:t>The aim line (2pts): Mudi.</w:t>
       </w:r>
     </w:p>
     <w:p>
@@ -699,13 +728,7 @@
         </w:numPr>
       </w:pPr>
       <w:r>
-        <w:t xml:space="preserve">The discard button (2 pts): </w:t>
-      </w:r>
-      <w:r>
-        <w:t>Mudi</w:t>
-      </w:r>
-      <w:r>
-        <w:t>.</w:t>
+        <w:t>The discard button (2 pts): Mudi.</w:t>
       </w:r>
     </w:p>
     <w:p>

</xml_diff>